<commit_message>
update hte plotting of stations
</commit_message>
<xml_diff>
--- a/Productcomparison.docx
+++ b/Productcomparison.docx
@@ -596,9 +596,10 @@
       </w:tblPr>
       <w:tblGrid>
         <w:gridCol w:w="1397"/>
-        <w:gridCol w:w="2501"/>
-        <w:gridCol w:w="2705"/>
-        <w:gridCol w:w="2407"/>
+        <w:gridCol w:w="1881"/>
+        <w:gridCol w:w="1881"/>
+        <w:gridCol w:w="2042"/>
+        <w:gridCol w:w="1809"/>
       </w:tblGrid>
       <w:tr>
         <w:tc>
@@ -609,7 +610,13 @@
         </w:tc>
         <w:tc>
           <w:tcPr>
-            <w:tcW w:w="1388" w:type="pct"/>
+            <w:tcW w:w="1044" w:type="pct"/>
+          </w:tcPr>
+          <w:p/>
+        </w:tc>
+        <w:tc>
+          <w:tcPr>
+            <w:tcW w:w="1044" w:type="pct"/>
           </w:tcPr>
           <w:p>
             <w:r>
@@ -619,7 +626,7 @@
         </w:tc>
         <w:tc>
           <w:tcPr>
-            <w:tcW w:w="1501" w:type="pct"/>
+            <w:tcW w:w="1133" w:type="pct"/>
           </w:tcPr>
           <w:p>
             <w:r>
@@ -629,7 +636,7 @@
         </w:tc>
         <w:tc>
           <w:tcPr>
-            <w:tcW w:w="1336" w:type="pct"/>
+            <w:tcW w:w="1004" w:type="pct"/>
           </w:tcPr>
           <w:p>
             <w:r>
@@ -651,7 +658,13 @@
         </w:tc>
         <w:tc>
           <w:tcPr>
-            <w:tcW w:w="1388" w:type="pct"/>
+            <w:tcW w:w="1044" w:type="pct"/>
+          </w:tcPr>
+          <w:p/>
+        </w:tc>
+        <w:tc>
+          <w:tcPr>
+            <w:tcW w:w="1044" w:type="pct"/>
           </w:tcPr>
           <w:p>
             <w:r>
@@ -661,7 +674,7 @@
         </w:tc>
         <w:tc>
           <w:tcPr>
-            <w:tcW w:w="1501" w:type="pct"/>
+            <w:tcW w:w="1133" w:type="pct"/>
           </w:tcPr>
           <w:p>
             <w:r>
@@ -671,7 +684,7 @@
         </w:tc>
         <w:tc>
           <w:tcPr>
-            <w:tcW w:w="1336" w:type="pct"/>
+            <w:tcW w:w="1004" w:type="pct"/>
           </w:tcPr>
           <w:p>
             <w:r>
@@ -698,7 +711,13 @@
         </w:tc>
         <w:tc>
           <w:tcPr>
-            <w:tcW w:w="1388" w:type="pct"/>
+            <w:tcW w:w="1044" w:type="pct"/>
+          </w:tcPr>
+          <w:p/>
+        </w:tc>
+        <w:tc>
+          <w:tcPr>
+            <w:tcW w:w="1044" w:type="pct"/>
           </w:tcPr>
           <w:p>
             <w:r>
@@ -723,23 +742,222 @@
           <w:p>
             <w:r>
               <w:t>(MOD44B – Global Vegetation Continuous Fields)</w:t>
+            </w:r>
+          </w:p>
+        </w:tc>
+        <w:tc>
+          <w:tcPr>
+            <w:tcW w:w="1133" w:type="pct"/>
+          </w:tcPr>
+          <w:p/>
+        </w:tc>
+        <w:tc>
+          <w:tcPr>
+            <w:tcW w:w="1004" w:type="pct"/>
+          </w:tcPr>
+          <w:p/>
+        </w:tc>
+      </w:tr>
+      <w:tr>
+        <w:tc>
+          <w:tcPr>
+            <w:tcW w:w="775" w:type="pct"/>
+          </w:tcPr>
+          <w:p>
+            <w:r>
+              <w:t>Inputs</w:t>
+            </w:r>
+          </w:p>
+        </w:tc>
+        <w:tc>
+          <w:tcPr>
+            <w:tcW w:w="1044" w:type="pct"/>
+          </w:tcPr>
+          <w:p>
+            <w:r>
+              <w:t>Radiation</w:t>
+            </w:r>
+          </w:p>
+        </w:tc>
+        <w:tc>
+          <w:tcPr>
+            <w:tcW w:w="1044" w:type="pct"/>
+          </w:tcPr>
+          <w:p/>
+        </w:tc>
+        <w:tc>
+          <w:tcPr>
+            <w:tcW w:w="1133" w:type="pct"/>
+          </w:tcPr>
+          <w:p/>
+        </w:tc>
+        <w:tc>
+          <w:tcPr>
+            <w:tcW w:w="1004" w:type="pct"/>
+          </w:tcPr>
+          <w:p>
+            <w:r>
+              <w:t>MERRA GMAO incident PAR</w:t>
+            </w:r>
+          </w:p>
+        </w:tc>
+      </w:tr>
+      <w:tr>
+        <w:tc>
+          <w:tcPr>
+            <w:tcW w:w="775" w:type="pct"/>
+          </w:tcPr>
+          <w:p/>
+        </w:tc>
+        <w:tc>
+          <w:tcPr>
+            <w:tcW w:w="1044" w:type="pct"/>
+          </w:tcPr>
+          <w:p>
+            <w:r>
+              <w:t>Air Temperature</w:t>
+            </w:r>
+          </w:p>
+        </w:tc>
+        <w:tc>
+          <w:tcPr>
+            <w:tcW w:w="1044" w:type="pct"/>
+          </w:tcPr>
+          <w:p/>
+        </w:tc>
+        <w:tc>
+          <w:tcPr>
+            <w:tcW w:w="1133" w:type="pct"/>
+          </w:tcPr>
+          <w:p/>
+        </w:tc>
+        <w:tc>
+          <w:tcPr>
+            <w:tcW w:w="1004" w:type="pct"/>
+          </w:tcPr>
+          <w:p>
+            <w:r>
+              <w:t>MERRA GMAO – minimum temp and average temp</w:t>
+            </w:r>
+          </w:p>
+        </w:tc>
+      </w:tr>
+      <w:tr>
+        <w:tc>
+          <w:tcPr>
+            <w:tcW w:w="775" w:type="pct"/>
+          </w:tcPr>
+          <w:p/>
+        </w:tc>
+        <w:tc>
+          <w:tcPr>
+            <w:tcW w:w="1044" w:type="pct"/>
+          </w:tcPr>
+          <w:p>
+            <w:r>
+              <w:t>Precipitation</w:t>
+            </w:r>
+          </w:p>
+        </w:tc>
+        <w:tc>
+          <w:tcPr>
+            <w:tcW w:w="1044" w:type="pct"/>
+          </w:tcPr>
+          <w:p/>
+        </w:tc>
+        <w:tc>
+          <w:tcPr>
+            <w:tcW w:w="1133" w:type="pct"/>
+          </w:tcPr>
+          <w:p/>
+        </w:tc>
+        <w:tc>
+          <w:tcPr>
+            <w:tcW w:w="1004" w:type="pct"/>
+          </w:tcPr>
+          <w:p/>
+        </w:tc>
+      </w:tr>
+      <w:tr>
+        <w:tc>
+          <w:tcPr>
+            <w:tcW w:w="775" w:type="pct"/>
+          </w:tcPr>
+          <w:p/>
+        </w:tc>
+        <w:tc>
+          <w:tcPr>
+            <w:tcW w:w="1044" w:type="pct"/>
+          </w:tcPr>
+          <w:p>
+            <w:r>
+              <w:t>Soil Moisture</w:t>
+            </w:r>
+          </w:p>
+        </w:tc>
+        <w:tc>
+          <w:tcPr>
+            <w:tcW w:w="1044" w:type="pct"/>
+          </w:tcPr>
+          <w:p/>
+        </w:tc>
+        <w:tc>
+          <w:tcPr>
+            <w:tcW w:w="1133" w:type="pct"/>
+          </w:tcPr>
+          <w:p/>
+        </w:tc>
+        <w:tc>
+          <w:tcPr>
+            <w:tcW w:w="1004" w:type="pct"/>
+          </w:tcPr>
+          <w:p/>
+        </w:tc>
+      </w:tr>
+      <w:tr>
+        <w:tc>
+          <w:tcPr>
+            <w:tcW w:w="775" w:type="pct"/>
+          </w:tcPr>
+          <w:p/>
+        </w:tc>
+        <w:tc>
+          <w:tcPr>
+            <w:tcW w:w="1044" w:type="pct"/>
+          </w:tcPr>
+          <w:p>
+            <w:r>
+              <w:t>Humidity</w:t>
+            </w:r>
+          </w:p>
+        </w:tc>
+        <w:tc>
+          <w:tcPr>
+            <w:tcW w:w="1044" w:type="pct"/>
+          </w:tcPr>
+          <w:p/>
+        </w:tc>
+        <w:tc>
+          <w:tcPr>
+            <w:tcW w:w="1133" w:type="pct"/>
+          </w:tcPr>
+          <w:p/>
+        </w:tc>
+        <w:tc>
+          <w:tcPr>
+            <w:tcW w:w="1004" w:type="pct"/>
+          </w:tcPr>
+          <w:p>
+            <w:r>
+              <w:t>MERRA GMAO</w:t>
+            </w:r>
+            <w:r>
+              <w:t xml:space="preserve"> humidity</w:t>
             </w:r>
             <w:bookmarkStart w:id="0" w:name="_GoBack"/>
             <w:bookmarkEnd w:id="0"/>
           </w:p>
         </w:tc>
-        <w:tc>
-          <w:tcPr>
-            <w:tcW w:w="1501" w:type="pct"/>
-          </w:tcPr>
-          <w:p/>
-        </w:tc>
-        <w:tc>
-          <w:tcPr>
-            <w:tcW w:w="1336" w:type="pct"/>
-          </w:tcPr>
-          <w:p/>
-        </w:tc>
       </w:tr>
       <w:tr>
         <w:tc>
@@ -750,19 +968,29 @@
         </w:tc>
         <w:tc>
           <w:tcPr>
-            <w:tcW w:w="1388" w:type="pct"/>
-          </w:tcPr>
-          <w:p/>
-        </w:tc>
-        <w:tc>
-          <w:tcPr>
-            <w:tcW w:w="1501" w:type="pct"/>
-          </w:tcPr>
-          <w:p/>
-        </w:tc>
-        <w:tc>
-          <w:tcPr>
-            <w:tcW w:w="1336" w:type="pct"/>
+            <w:tcW w:w="1044" w:type="pct"/>
+          </w:tcPr>
+          <w:p>
+            <w:r>
+              <w:t>Snow Cover</w:t>
+            </w:r>
+          </w:p>
+        </w:tc>
+        <w:tc>
+          <w:tcPr>
+            <w:tcW w:w="1044" w:type="pct"/>
+          </w:tcPr>
+          <w:p/>
+        </w:tc>
+        <w:tc>
+          <w:tcPr>
+            <w:tcW w:w="1133" w:type="pct"/>
+          </w:tcPr>
+          <w:p/>
+        </w:tc>
+        <w:tc>
+          <w:tcPr>
+            <w:tcW w:w="1004" w:type="pct"/>
           </w:tcPr>
           <w:p/>
         </w:tc>
@@ -776,21 +1004,35 @@
         </w:tc>
         <w:tc>
           <w:tcPr>
-            <w:tcW w:w="1388" w:type="pct"/>
-          </w:tcPr>
-          <w:p/>
-        </w:tc>
-        <w:tc>
-          <w:tcPr>
-            <w:tcW w:w="1501" w:type="pct"/>
-          </w:tcPr>
-          <w:p/>
-        </w:tc>
-        <w:tc>
-          <w:tcPr>
-            <w:tcW w:w="1336" w:type="pct"/>
-          </w:tcPr>
-          <w:p/>
+            <w:tcW w:w="1044" w:type="pct"/>
+          </w:tcPr>
+          <w:p>
+            <w:r>
+              <w:t>Albedo</w:t>
+            </w:r>
+          </w:p>
+        </w:tc>
+        <w:tc>
+          <w:tcPr>
+            <w:tcW w:w="1044" w:type="pct"/>
+          </w:tcPr>
+          <w:p/>
+        </w:tc>
+        <w:tc>
+          <w:tcPr>
+            <w:tcW w:w="1133" w:type="pct"/>
+          </w:tcPr>
+          <w:p/>
+        </w:tc>
+        <w:tc>
+          <w:tcPr>
+            <w:tcW w:w="1004" w:type="pct"/>
+          </w:tcPr>
+          <w:p>
+            <w:r>
+              <w:t>MCD43A2/A3 16 day moving window albedo</w:t>
+            </w:r>
+          </w:p>
         </w:tc>
       </w:tr>
       <w:tr>
@@ -802,19 +1044,253 @@
         </w:tc>
         <w:tc>
           <w:tcPr>
-            <w:tcW w:w="1388" w:type="pct"/>
-          </w:tcPr>
-          <w:p/>
-        </w:tc>
-        <w:tc>
-          <w:tcPr>
-            <w:tcW w:w="1501" w:type="pct"/>
-          </w:tcPr>
-          <w:p/>
-        </w:tc>
-        <w:tc>
-          <w:tcPr>
-            <w:tcW w:w="1336" w:type="pct"/>
+            <w:tcW w:w="1044" w:type="pct"/>
+          </w:tcPr>
+          <w:p>
+            <w:r>
+              <w:t>Vegetation</w:t>
+            </w:r>
+          </w:p>
+        </w:tc>
+        <w:tc>
+          <w:tcPr>
+            <w:tcW w:w="1044" w:type="pct"/>
+          </w:tcPr>
+          <w:p/>
+        </w:tc>
+        <w:tc>
+          <w:tcPr>
+            <w:tcW w:w="1133" w:type="pct"/>
+          </w:tcPr>
+          <w:p/>
+        </w:tc>
+        <w:tc>
+          <w:tcPr>
+            <w:tcW w:w="1004" w:type="pct"/>
+          </w:tcPr>
+          <w:p>
+            <w:r>
+              <w:t>MODIS landcover classification (14 different classes) MDCLCHKM</w:t>
+            </w:r>
+          </w:p>
+          <w:p/>
+          <w:p>
+            <w:r>
+              <w:t>Biome specific physiological parameters = lookup table of values</w:t>
+            </w:r>
+          </w:p>
+          <w:p/>
+          <w:p>
+            <w:r>
+              <w:t>8day FPAR (max across 8 days selected) – MOD15A2H</w:t>
+            </w:r>
+          </w:p>
+        </w:tc>
+      </w:tr>
+      <w:tr>
+        <w:tc>
+          <w:tcPr>
+            <w:tcW w:w="775" w:type="pct"/>
+          </w:tcPr>
+          <w:p/>
+        </w:tc>
+        <w:tc>
+          <w:tcPr>
+            <w:tcW w:w="1044" w:type="pct"/>
+          </w:tcPr>
+          <w:p/>
+        </w:tc>
+        <w:tc>
+          <w:tcPr>
+            <w:tcW w:w="1044" w:type="pct"/>
+          </w:tcPr>
+          <w:p/>
+        </w:tc>
+        <w:tc>
+          <w:tcPr>
+            <w:tcW w:w="1133" w:type="pct"/>
+          </w:tcPr>
+          <w:p/>
+        </w:tc>
+        <w:tc>
+          <w:tcPr>
+            <w:tcW w:w="1004" w:type="pct"/>
+          </w:tcPr>
+          <w:p/>
+        </w:tc>
+      </w:tr>
+      <w:tr>
+        <w:tc>
+          <w:tcPr>
+            <w:tcW w:w="775" w:type="pct"/>
+          </w:tcPr>
+          <w:p>
+            <w:r>
+              <w:t>Validation</w:t>
+            </w:r>
+          </w:p>
+        </w:tc>
+        <w:tc>
+          <w:tcPr>
+            <w:tcW w:w="1044" w:type="pct"/>
+          </w:tcPr>
+          <w:p>
+            <w:r>
+              <w:t>Station Hourly</w:t>
+            </w:r>
+          </w:p>
+        </w:tc>
+        <w:tc>
+          <w:tcPr>
+            <w:tcW w:w="1044" w:type="pct"/>
+          </w:tcPr>
+          <w:p/>
+        </w:tc>
+        <w:tc>
+          <w:tcPr>
+            <w:tcW w:w="1133" w:type="pct"/>
+          </w:tcPr>
+          <w:p/>
+        </w:tc>
+        <w:tc>
+          <w:tcPr>
+            <w:tcW w:w="1004" w:type="pct"/>
+          </w:tcPr>
+          <w:p/>
+        </w:tc>
+      </w:tr>
+      <w:tr>
+        <w:tc>
+          <w:tcPr>
+            <w:tcW w:w="775" w:type="pct"/>
+          </w:tcPr>
+          <w:p/>
+        </w:tc>
+        <w:tc>
+          <w:tcPr>
+            <w:tcW w:w="1044" w:type="pct"/>
+          </w:tcPr>
+          <w:p>
+            <w:r>
+              <w:t>Station Daily</w:t>
+            </w:r>
+          </w:p>
+        </w:tc>
+        <w:tc>
+          <w:tcPr>
+            <w:tcW w:w="1044" w:type="pct"/>
+          </w:tcPr>
+          <w:p/>
+        </w:tc>
+        <w:tc>
+          <w:tcPr>
+            <w:tcW w:w="1133" w:type="pct"/>
+          </w:tcPr>
+          <w:p/>
+        </w:tc>
+        <w:tc>
+          <w:tcPr>
+            <w:tcW w:w="1004" w:type="pct"/>
+          </w:tcPr>
+          <w:p/>
+        </w:tc>
+      </w:tr>
+      <w:tr>
+        <w:tc>
+          <w:tcPr>
+            <w:tcW w:w="775" w:type="pct"/>
+          </w:tcPr>
+          <w:p/>
+        </w:tc>
+        <w:tc>
+          <w:tcPr>
+            <w:tcW w:w="1044" w:type="pct"/>
+          </w:tcPr>
+          <w:p>
+            <w:r>
+              <w:t>Station Monthly</w:t>
+            </w:r>
+          </w:p>
+        </w:tc>
+        <w:tc>
+          <w:tcPr>
+            <w:tcW w:w="1044" w:type="pct"/>
+          </w:tcPr>
+          <w:p/>
+        </w:tc>
+        <w:tc>
+          <w:tcPr>
+            <w:tcW w:w="1133" w:type="pct"/>
+          </w:tcPr>
+          <w:p/>
+        </w:tc>
+        <w:tc>
+          <w:tcPr>
+            <w:tcW w:w="1004" w:type="pct"/>
+          </w:tcPr>
+          <w:p/>
+        </w:tc>
+      </w:tr>
+      <w:tr>
+        <w:tc>
+          <w:tcPr>
+            <w:tcW w:w="775" w:type="pct"/>
+          </w:tcPr>
+          <w:p/>
+        </w:tc>
+        <w:tc>
+          <w:tcPr>
+            <w:tcW w:w="1044" w:type="pct"/>
+          </w:tcPr>
+          <w:p/>
+        </w:tc>
+        <w:tc>
+          <w:tcPr>
+            <w:tcW w:w="1044" w:type="pct"/>
+          </w:tcPr>
+          <w:p/>
+        </w:tc>
+        <w:tc>
+          <w:tcPr>
+            <w:tcW w:w="1133" w:type="pct"/>
+          </w:tcPr>
+          <w:p/>
+        </w:tc>
+        <w:tc>
+          <w:tcPr>
+            <w:tcW w:w="1004" w:type="pct"/>
+          </w:tcPr>
+          <w:p/>
+        </w:tc>
+      </w:tr>
+      <w:tr>
+        <w:tc>
+          <w:tcPr>
+            <w:tcW w:w="775" w:type="pct"/>
+          </w:tcPr>
+          <w:p/>
+        </w:tc>
+        <w:tc>
+          <w:tcPr>
+            <w:tcW w:w="1044" w:type="pct"/>
+          </w:tcPr>
+          <w:p/>
+        </w:tc>
+        <w:tc>
+          <w:tcPr>
+            <w:tcW w:w="1044" w:type="pct"/>
+          </w:tcPr>
+          <w:p/>
+        </w:tc>
+        <w:tc>
+          <w:tcPr>
+            <w:tcW w:w="1133" w:type="pct"/>
+          </w:tcPr>
+          <w:p/>
+        </w:tc>
+        <w:tc>
+          <w:tcPr>
+            <w:tcW w:w="1004" w:type="pct"/>
           </w:tcPr>
           <w:p/>
         </w:tc>

</xml_diff>

<commit_message>
trying to plot inset
</commit_message>
<xml_diff>
--- a/Productcomparison.docx
+++ b/Productcomparison.docx
@@ -595,11 +595,11 @@
         <w:tblLook w:val="04A0" w:firstRow="1" w:lastRow="0" w:firstColumn="1" w:lastColumn="0" w:noHBand="0" w:noVBand="1"/>
       </w:tblPr>
       <w:tblGrid>
-        <w:gridCol w:w="1397"/>
-        <w:gridCol w:w="1881"/>
-        <w:gridCol w:w="1881"/>
-        <w:gridCol w:w="2042"/>
-        <w:gridCol w:w="1809"/>
+        <w:gridCol w:w="1396"/>
+        <w:gridCol w:w="1640"/>
+        <w:gridCol w:w="1760"/>
+        <w:gridCol w:w="1921"/>
+        <w:gridCol w:w="2293"/>
       </w:tblGrid>
       <w:tr>
         <w:tc>
@@ -622,6 +622,9 @@
             <w:r>
               <w:t>GLEAM</w:t>
             </w:r>
+            <w:r>
+              <w:t xml:space="preserve"> (v3)</w:t>
+            </w:r>
           </w:p>
         </w:tc>
         <w:tc>
@@ -632,6 +635,9 @@
             <w:r>
               <w:t>HOLAPS</w:t>
             </w:r>
+            <w:r>
+              <w:t xml:space="preserve"> (v1)</w:t>
+            </w:r>
           </w:p>
         </w:tc>
         <w:tc>
@@ -642,6 +648,9 @@
             <w:r>
               <w:t>MODIS</w:t>
             </w:r>
+            <w:r>
+              <w:t xml:space="preserve"> (V1.6)</w:t>
+            </w:r>
           </w:p>
         </w:tc>
       </w:tr>
@@ -744,219 +753,39 @@
               <w:t>(MOD44B – Global Vegetation Continuous Fields)</w:t>
             </w:r>
           </w:p>
-        </w:tc>
-        <w:tc>
-          <w:tcPr>
-            <w:tcW w:w="1133" w:type="pct"/>
-          </w:tcPr>
-          <w:p/>
-        </w:tc>
-        <w:tc>
-          <w:tcPr>
-            <w:tcW w:w="1004" w:type="pct"/>
-          </w:tcPr>
-          <w:p/>
-        </w:tc>
-      </w:tr>
-      <w:tr>
-        <w:tc>
-          <w:tcPr>
-            <w:tcW w:w="775" w:type="pct"/>
-          </w:tcPr>
-          <w:p>
-            <w:r>
-              <w:t>Inputs</w:t>
-            </w:r>
-          </w:p>
-        </w:tc>
-        <w:tc>
-          <w:tcPr>
-            <w:tcW w:w="1044" w:type="pct"/>
-          </w:tcPr>
-          <w:p>
-            <w:r>
-              <w:t>Radiation</w:t>
-            </w:r>
-          </w:p>
-        </w:tc>
-        <w:tc>
-          <w:tcPr>
-            <w:tcW w:w="1044" w:type="pct"/>
-          </w:tcPr>
-          <w:p/>
-        </w:tc>
-        <w:tc>
-          <w:tcPr>
-            <w:tcW w:w="1133" w:type="pct"/>
-          </w:tcPr>
-          <w:p/>
-        </w:tc>
-        <w:tc>
-          <w:tcPr>
-            <w:tcW w:w="1004" w:type="pct"/>
-          </w:tcPr>
-          <w:p>
-            <w:r>
-              <w:t>MERRA GMAO incident PAR</w:t>
-            </w:r>
-          </w:p>
-        </w:tc>
-      </w:tr>
-      <w:tr>
-        <w:tc>
-          <w:tcPr>
-            <w:tcW w:w="775" w:type="pct"/>
-          </w:tcPr>
-          <w:p/>
-        </w:tc>
-        <w:tc>
-          <w:tcPr>
-            <w:tcW w:w="1044" w:type="pct"/>
-          </w:tcPr>
-          <w:p>
-            <w:r>
-              <w:t>Air Temperature</w:t>
-            </w:r>
-          </w:p>
-        </w:tc>
-        <w:tc>
-          <w:tcPr>
-            <w:tcW w:w="1044" w:type="pct"/>
-          </w:tcPr>
-          <w:p/>
-        </w:tc>
-        <w:tc>
-          <w:tcPr>
-            <w:tcW w:w="1133" w:type="pct"/>
-          </w:tcPr>
-          <w:p/>
-        </w:tc>
-        <w:tc>
-          <w:tcPr>
-            <w:tcW w:w="1004" w:type="pct"/>
-          </w:tcPr>
-          <w:p>
-            <w:r>
-              <w:t>MERRA GMAO – minimum temp and average temp</w:t>
-            </w:r>
-          </w:p>
-        </w:tc>
-      </w:tr>
-      <w:tr>
-        <w:tc>
-          <w:tcPr>
-            <w:tcW w:w="775" w:type="pct"/>
-          </w:tcPr>
-          <w:p/>
-        </w:tc>
-        <w:tc>
-          <w:tcPr>
-            <w:tcW w:w="1044" w:type="pct"/>
-          </w:tcPr>
-          <w:p>
-            <w:r>
-              <w:t>Precipitation</w:t>
-            </w:r>
-          </w:p>
-        </w:tc>
-        <w:tc>
-          <w:tcPr>
-            <w:tcW w:w="1044" w:type="pct"/>
-          </w:tcPr>
-          <w:p/>
-        </w:tc>
-        <w:tc>
-          <w:tcPr>
-            <w:tcW w:w="1133" w:type="pct"/>
-          </w:tcPr>
-          <w:p/>
-        </w:tc>
-        <w:tc>
-          <w:tcPr>
-            <w:tcW w:w="1004" w:type="pct"/>
-          </w:tcPr>
-          <w:p/>
-        </w:tc>
-      </w:tr>
-      <w:tr>
-        <w:tc>
-          <w:tcPr>
-            <w:tcW w:w="775" w:type="pct"/>
-          </w:tcPr>
-          <w:p/>
-        </w:tc>
-        <w:tc>
-          <w:tcPr>
-            <w:tcW w:w="1044" w:type="pct"/>
-          </w:tcPr>
-          <w:p>
-            <w:r>
-              <w:t>Soil Moisture</w:t>
-            </w:r>
-          </w:p>
-        </w:tc>
-        <w:tc>
-          <w:tcPr>
-            <w:tcW w:w="1044" w:type="pct"/>
-          </w:tcPr>
-          <w:p/>
-        </w:tc>
-        <w:tc>
-          <w:tcPr>
-            <w:tcW w:w="1133" w:type="pct"/>
-          </w:tcPr>
-          <w:p/>
-        </w:tc>
-        <w:tc>
-          <w:tcPr>
-            <w:tcW w:w="1004" w:type="pct"/>
-          </w:tcPr>
-          <w:p/>
-        </w:tc>
-      </w:tr>
-      <w:tr>
-        <w:tc>
-          <w:tcPr>
-            <w:tcW w:w="775" w:type="pct"/>
-          </w:tcPr>
-          <w:p/>
-        </w:tc>
-        <w:tc>
-          <w:tcPr>
-            <w:tcW w:w="1044" w:type="pct"/>
-          </w:tcPr>
-          <w:p>
-            <w:r>
-              <w:t>Humidity</w:t>
-            </w:r>
-          </w:p>
-        </w:tc>
-        <w:tc>
-          <w:tcPr>
-            <w:tcW w:w="1044" w:type="pct"/>
-          </w:tcPr>
-          <w:p/>
-        </w:tc>
-        <w:tc>
-          <w:tcPr>
-            <w:tcW w:w="1133" w:type="pct"/>
-          </w:tcPr>
-          <w:p/>
-        </w:tc>
-        <w:tc>
-          <w:tcPr>
-            <w:tcW w:w="1004" w:type="pct"/>
-          </w:tcPr>
-          <w:p>
-            <w:r>
-              <w:t>MERRA GMAO</w:t>
-            </w:r>
-            <w:r>
-              <w:t xml:space="preserve"> humidity</w:t>
+          <w:p/>
+          <w:p/>
+          <w:p>
+            <w:r>
+              <w:t xml:space="preserve">Change the Priestly Taylor Coefficient from 1.26 for low vegetation (grass) </w:t>
             </w:r>
             <w:bookmarkStart w:id="0" w:name="_GoBack"/>
             <w:bookmarkEnd w:id="0"/>
-          </w:p>
+            <w:r>
+              <w:t xml:space="preserve">and 0.96 for tall </w:t>
+            </w:r>
+            <w:r>
+              <w:lastRenderedPageBreak/>
+              <w:t>vegetation (Trees)</w:t>
+            </w:r>
+          </w:p>
+        </w:tc>
+        <w:tc>
+          <w:tcPr>
+            <w:tcW w:w="1133" w:type="pct"/>
+          </w:tcPr>
+          <w:p/>
+        </w:tc>
+        <w:tc>
+          <w:tcPr>
+            <w:tcW w:w="1004" w:type="pct"/>
+          </w:tcPr>
+          <w:p>
+            <w:r>
+              <w:t>MODIS landcover classification (14 different classes) MDCLCHKM</w:t>
+            </w:r>
+          </w:p>
+          <w:p/>
         </w:tc>
       </w:tr>
       <w:tr>
@@ -964,6 +793,205 @@
           <w:tcPr>
             <w:tcW w:w="775" w:type="pct"/>
           </w:tcPr>
+          <w:p>
+            <w:r>
+              <w:t>Inputs</w:t>
+            </w:r>
+          </w:p>
+        </w:tc>
+        <w:tc>
+          <w:tcPr>
+            <w:tcW w:w="1044" w:type="pct"/>
+          </w:tcPr>
+          <w:p>
+            <w:r>
+              <w:t>Radiation</w:t>
+            </w:r>
+          </w:p>
+        </w:tc>
+        <w:tc>
+          <w:tcPr>
+            <w:tcW w:w="1044" w:type="pct"/>
+          </w:tcPr>
+          <w:p/>
+        </w:tc>
+        <w:tc>
+          <w:tcPr>
+            <w:tcW w:w="1133" w:type="pct"/>
+          </w:tcPr>
+          <w:p/>
+        </w:tc>
+        <w:tc>
+          <w:tcPr>
+            <w:tcW w:w="1004" w:type="pct"/>
+          </w:tcPr>
+          <w:p>
+            <w:r>
+              <w:t>MERRA GMAO incident PAR</w:t>
+            </w:r>
+          </w:p>
+        </w:tc>
+      </w:tr>
+      <w:tr>
+        <w:tc>
+          <w:tcPr>
+            <w:tcW w:w="775" w:type="pct"/>
+          </w:tcPr>
+          <w:p/>
+        </w:tc>
+        <w:tc>
+          <w:tcPr>
+            <w:tcW w:w="1044" w:type="pct"/>
+          </w:tcPr>
+          <w:p>
+            <w:r>
+              <w:t>Air Temperature</w:t>
+            </w:r>
+          </w:p>
+        </w:tc>
+        <w:tc>
+          <w:tcPr>
+            <w:tcW w:w="1044" w:type="pct"/>
+          </w:tcPr>
+          <w:p/>
+        </w:tc>
+        <w:tc>
+          <w:tcPr>
+            <w:tcW w:w="1133" w:type="pct"/>
+          </w:tcPr>
+          <w:p/>
+        </w:tc>
+        <w:tc>
+          <w:tcPr>
+            <w:tcW w:w="1004" w:type="pct"/>
+          </w:tcPr>
+          <w:p>
+            <w:r>
+              <w:t>MERRA GMAO – minimum temp and average temp</w:t>
+            </w:r>
+          </w:p>
+        </w:tc>
+      </w:tr>
+      <w:tr>
+        <w:tc>
+          <w:tcPr>
+            <w:tcW w:w="775" w:type="pct"/>
+          </w:tcPr>
+          <w:p/>
+        </w:tc>
+        <w:tc>
+          <w:tcPr>
+            <w:tcW w:w="1044" w:type="pct"/>
+          </w:tcPr>
+          <w:p>
+            <w:r>
+              <w:t>Precipitation</w:t>
+            </w:r>
+          </w:p>
+        </w:tc>
+        <w:tc>
+          <w:tcPr>
+            <w:tcW w:w="1044" w:type="pct"/>
+          </w:tcPr>
+          <w:p/>
+        </w:tc>
+        <w:tc>
+          <w:tcPr>
+            <w:tcW w:w="1133" w:type="pct"/>
+          </w:tcPr>
+          <w:p/>
+        </w:tc>
+        <w:tc>
+          <w:tcPr>
+            <w:tcW w:w="1004" w:type="pct"/>
+          </w:tcPr>
+          <w:p/>
+        </w:tc>
+      </w:tr>
+      <w:tr>
+        <w:tc>
+          <w:tcPr>
+            <w:tcW w:w="775" w:type="pct"/>
+          </w:tcPr>
+          <w:p/>
+        </w:tc>
+        <w:tc>
+          <w:tcPr>
+            <w:tcW w:w="1044" w:type="pct"/>
+          </w:tcPr>
+          <w:p>
+            <w:r>
+              <w:t>Soil Moisture</w:t>
+            </w:r>
+          </w:p>
+        </w:tc>
+        <w:tc>
+          <w:tcPr>
+            <w:tcW w:w="1044" w:type="pct"/>
+          </w:tcPr>
+          <w:p/>
+        </w:tc>
+        <w:tc>
+          <w:tcPr>
+            <w:tcW w:w="1133" w:type="pct"/>
+          </w:tcPr>
+          <w:p/>
+        </w:tc>
+        <w:tc>
+          <w:tcPr>
+            <w:tcW w:w="1004" w:type="pct"/>
+          </w:tcPr>
+          <w:p/>
+        </w:tc>
+      </w:tr>
+      <w:tr>
+        <w:tc>
+          <w:tcPr>
+            <w:tcW w:w="775" w:type="pct"/>
+          </w:tcPr>
+          <w:p/>
+        </w:tc>
+        <w:tc>
+          <w:tcPr>
+            <w:tcW w:w="1044" w:type="pct"/>
+          </w:tcPr>
+          <w:p>
+            <w:r>
+              <w:t>Humidity</w:t>
+            </w:r>
+          </w:p>
+        </w:tc>
+        <w:tc>
+          <w:tcPr>
+            <w:tcW w:w="1044" w:type="pct"/>
+          </w:tcPr>
+          <w:p/>
+        </w:tc>
+        <w:tc>
+          <w:tcPr>
+            <w:tcW w:w="1133" w:type="pct"/>
+          </w:tcPr>
+          <w:p/>
+        </w:tc>
+        <w:tc>
+          <w:tcPr>
+            <w:tcW w:w="1004" w:type="pct"/>
+          </w:tcPr>
+          <w:p>
+            <w:r>
+              <w:t>MERRA GMAO</w:t>
+            </w:r>
+            <w:r>
+              <w:t xml:space="preserve"> humidity</w:t>
+            </w:r>
+          </w:p>
+        </w:tc>
+      </w:tr>
+      <w:tr>
+        <w:tc>
+          <w:tcPr>
+            <w:tcW w:w="775" w:type="pct"/>
+          </w:tcPr>
           <w:p/>
         </w:tc>
         <w:tc>
@@ -1068,11 +1096,6 @@
           <w:tcPr>
             <w:tcW w:w="1004" w:type="pct"/>
           </w:tcPr>
-          <w:p>
-            <w:r>
-              <w:t>MODIS landcover classification (14 different classes) MDCLCHKM</w:t>
-            </w:r>
-          </w:p>
           <w:p/>
           <w:p>
             <w:r>
@@ -1236,7 +1259,11 @@
           <w:tcPr>
             <w:tcW w:w="775" w:type="pct"/>
           </w:tcPr>
-          <w:p/>
+          <w:p>
+            <w:r>
+              <w:t>Regions not calculated</w:t>
+            </w:r>
+          </w:p>
         </w:tc>
         <w:tc>
           <w:tcPr>
@@ -1254,13 +1281,47 @@
           <w:tcPr>
             <w:tcW w:w="1133" w:type="pct"/>
           </w:tcPr>
+          <w:p>
+            <w:r>
+              <w:t>Open water bodies.</w:t>
+            </w:r>
+          </w:p>
           <w:p/>
         </w:tc>
         <w:tc>
           <w:tcPr>
             <w:tcW w:w="1004" w:type="pct"/>
           </w:tcPr>
-          <w:p/>
+          <w:p>
+            <w:r>
+              <w:t>Non vegetated pixels.</w:t>
+            </w:r>
+          </w:p>
+          <w:p>
+            <w:r>
+              <w:t>Perennial salt or water bodies;</w:t>
+            </w:r>
+          </w:p>
+          <w:p>
+            <w:r>
+              <w:t>Perennial snow/ice;</w:t>
+            </w:r>
+          </w:p>
+          <w:p>
+            <w:r>
+              <w:t>Permanent wetlands/marshland;</w:t>
+            </w:r>
+          </w:p>
+          <w:p>
+            <w:r>
+              <w:t>Urban areas;</w:t>
+            </w:r>
+          </w:p>
+          <w:p>
+            <w:r>
+              <w:t>Unclassified land cover;</w:t>
+            </w:r>
+          </w:p>
         </w:tc>
       </w:tr>
       <w:tr>

</xml_diff>

<commit_message>
retry reprojections to lower resolution
</commit_message>
<xml_diff>
--- a/Productcomparison.docx
+++ b/Productcomparison.docx
@@ -757,603 +757,1549 @@
           <w:p/>
           <w:p>
             <w:r>
-              <w:t xml:space="preserve">Change the Priestly Taylor Coefficient from 1.26 for low vegetation (grass) </w:t>
-            </w:r>
+              <w:t xml:space="preserve">Change the Priestly Taylor Coefficient from 1.26 for low vegetation (grass) and 0.96 for tall </w:t>
+            </w:r>
+            <w:r>
+              <w:lastRenderedPageBreak/>
+              <w:t>vegetation (Trees)</w:t>
+            </w:r>
+          </w:p>
+        </w:tc>
+        <w:tc>
+          <w:tcPr>
+            <w:tcW w:w="1133" w:type="pct"/>
+          </w:tcPr>
+          <w:p/>
+        </w:tc>
+        <w:tc>
+          <w:tcPr>
+            <w:tcW w:w="1004" w:type="pct"/>
+          </w:tcPr>
+          <w:p>
+            <w:r>
+              <w:t>MODIS landcover classification (14 different classes) MDCLCHKM</w:t>
+            </w:r>
+          </w:p>
+          <w:p/>
+        </w:tc>
+      </w:tr>
+      <w:tr>
+        <w:tc>
+          <w:tcPr>
+            <w:tcW w:w="775" w:type="pct"/>
+          </w:tcPr>
+          <w:p>
+            <w:r>
+              <w:t>Inputs</w:t>
+            </w:r>
+          </w:p>
+        </w:tc>
+        <w:tc>
+          <w:tcPr>
+            <w:tcW w:w="1044" w:type="pct"/>
+          </w:tcPr>
+          <w:p>
+            <w:r>
+              <w:t>Radiation</w:t>
+            </w:r>
+          </w:p>
+        </w:tc>
+        <w:tc>
+          <w:tcPr>
+            <w:tcW w:w="1044" w:type="pct"/>
+          </w:tcPr>
+          <w:p/>
+        </w:tc>
+        <w:tc>
+          <w:tcPr>
+            <w:tcW w:w="1133" w:type="pct"/>
+          </w:tcPr>
+          <w:p/>
+        </w:tc>
+        <w:tc>
+          <w:tcPr>
+            <w:tcW w:w="1004" w:type="pct"/>
+          </w:tcPr>
+          <w:p>
+            <w:r>
+              <w:t>MERRA GMAO incident PAR</w:t>
+            </w:r>
+          </w:p>
+        </w:tc>
+      </w:tr>
+      <w:tr>
+        <w:tc>
+          <w:tcPr>
+            <w:tcW w:w="775" w:type="pct"/>
+          </w:tcPr>
+          <w:p/>
+        </w:tc>
+        <w:tc>
+          <w:tcPr>
+            <w:tcW w:w="1044" w:type="pct"/>
+          </w:tcPr>
+          <w:p>
+            <w:r>
+              <w:t>Air Temperature</w:t>
+            </w:r>
+          </w:p>
+        </w:tc>
+        <w:tc>
+          <w:tcPr>
+            <w:tcW w:w="1044" w:type="pct"/>
+          </w:tcPr>
+          <w:p/>
+        </w:tc>
+        <w:tc>
+          <w:tcPr>
+            <w:tcW w:w="1133" w:type="pct"/>
+          </w:tcPr>
+          <w:p/>
+        </w:tc>
+        <w:tc>
+          <w:tcPr>
+            <w:tcW w:w="1004" w:type="pct"/>
+          </w:tcPr>
+          <w:p>
+            <w:r>
+              <w:t>MERRA GMAO – minimum temp and average temp</w:t>
+            </w:r>
+          </w:p>
+        </w:tc>
+      </w:tr>
+      <w:tr>
+        <w:tc>
+          <w:tcPr>
+            <w:tcW w:w="775" w:type="pct"/>
+          </w:tcPr>
+          <w:p/>
+        </w:tc>
+        <w:tc>
+          <w:tcPr>
+            <w:tcW w:w="1044" w:type="pct"/>
+          </w:tcPr>
+          <w:p>
+            <w:r>
+              <w:t>Precipitation</w:t>
+            </w:r>
+          </w:p>
+        </w:tc>
+        <w:tc>
+          <w:tcPr>
+            <w:tcW w:w="1044" w:type="pct"/>
+          </w:tcPr>
+          <w:p/>
+        </w:tc>
+        <w:tc>
+          <w:tcPr>
+            <w:tcW w:w="1133" w:type="pct"/>
+          </w:tcPr>
+          <w:p/>
+        </w:tc>
+        <w:tc>
+          <w:tcPr>
+            <w:tcW w:w="1004" w:type="pct"/>
+          </w:tcPr>
+          <w:p/>
+        </w:tc>
+      </w:tr>
+      <w:tr>
+        <w:tc>
+          <w:tcPr>
+            <w:tcW w:w="775" w:type="pct"/>
+          </w:tcPr>
+          <w:p/>
+        </w:tc>
+        <w:tc>
+          <w:tcPr>
+            <w:tcW w:w="1044" w:type="pct"/>
+          </w:tcPr>
+          <w:p>
+            <w:r>
+              <w:t>Soil Moisture</w:t>
+            </w:r>
+          </w:p>
+        </w:tc>
+        <w:tc>
+          <w:tcPr>
+            <w:tcW w:w="1044" w:type="pct"/>
+          </w:tcPr>
+          <w:p/>
+        </w:tc>
+        <w:tc>
+          <w:tcPr>
+            <w:tcW w:w="1133" w:type="pct"/>
+          </w:tcPr>
+          <w:p/>
+        </w:tc>
+        <w:tc>
+          <w:tcPr>
+            <w:tcW w:w="1004" w:type="pct"/>
+          </w:tcPr>
+          <w:p/>
+        </w:tc>
+      </w:tr>
+      <w:tr>
+        <w:tc>
+          <w:tcPr>
+            <w:tcW w:w="775" w:type="pct"/>
+          </w:tcPr>
+          <w:p/>
+        </w:tc>
+        <w:tc>
+          <w:tcPr>
+            <w:tcW w:w="1044" w:type="pct"/>
+          </w:tcPr>
+          <w:p>
+            <w:r>
+              <w:t>Humidity</w:t>
+            </w:r>
+          </w:p>
+        </w:tc>
+        <w:tc>
+          <w:tcPr>
+            <w:tcW w:w="1044" w:type="pct"/>
+          </w:tcPr>
+          <w:p/>
+        </w:tc>
+        <w:tc>
+          <w:tcPr>
+            <w:tcW w:w="1133" w:type="pct"/>
+          </w:tcPr>
+          <w:p/>
+        </w:tc>
+        <w:tc>
+          <w:tcPr>
+            <w:tcW w:w="1004" w:type="pct"/>
+          </w:tcPr>
+          <w:p>
+            <w:r>
+              <w:t>MERRA GMAO humidity</w:t>
+            </w:r>
+          </w:p>
+        </w:tc>
+      </w:tr>
+      <w:tr>
+        <w:tc>
+          <w:tcPr>
+            <w:tcW w:w="775" w:type="pct"/>
+          </w:tcPr>
+          <w:p/>
+        </w:tc>
+        <w:tc>
+          <w:tcPr>
+            <w:tcW w:w="1044" w:type="pct"/>
+          </w:tcPr>
+          <w:p>
+            <w:r>
+              <w:t>Snow Cover</w:t>
+            </w:r>
+          </w:p>
+        </w:tc>
+        <w:tc>
+          <w:tcPr>
+            <w:tcW w:w="1044" w:type="pct"/>
+          </w:tcPr>
+          <w:p/>
+        </w:tc>
+        <w:tc>
+          <w:tcPr>
+            <w:tcW w:w="1133" w:type="pct"/>
+          </w:tcPr>
+          <w:p/>
+        </w:tc>
+        <w:tc>
+          <w:tcPr>
+            <w:tcW w:w="1004" w:type="pct"/>
+          </w:tcPr>
+          <w:p/>
+        </w:tc>
+      </w:tr>
+      <w:tr>
+        <w:tc>
+          <w:tcPr>
+            <w:tcW w:w="775" w:type="pct"/>
+          </w:tcPr>
+          <w:p/>
+        </w:tc>
+        <w:tc>
+          <w:tcPr>
+            <w:tcW w:w="1044" w:type="pct"/>
+          </w:tcPr>
+          <w:p>
+            <w:r>
+              <w:t>Albedo</w:t>
+            </w:r>
+          </w:p>
+        </w:tc>
+        <w:tc>
+          <w:tcPr>
+            <w:tcW w:w="1044" w:type="pct"/>
+          </w:tcPr>
+          <w:p/>
+        </w:tc>
+        <w:tc>
+          <w:tcPr>
+            <w:tcW w:w="1133" w:type="pct"/>
+          </w:tcPr>
+          <w:p/>
+        </w:tc>
+        <w:tc>
+          <w:tcPr>
+            <w:tcW w:w="1004" w:type="pct"/>
+          </w:tcPr>
+          <w:p>
+            <w:r>
+              <w:t>MCD43A2/A3 16 day moving window albedo</w:t>
+            </w:r>
+          </w:p>
+        </w:tc>
+      </w:tr>
+      <w:tr>
+        <w:tc>
+          <w:tcPr>
+            <w:tcW w:w="775" w:type="pct"/>
+          </w:tcPr>
+          <w:p/>
+        </w:tc>
+        <w:tc>
+          <w:tcPr>
+            <w:tcW w:w="1044" w:type="pct"/>
+          </w:tcPr>
+          <w:p>
+            <w:r>
+              <w:t>Vegetation</w:t>
+            </w:r>
+          </w:p>
+        </w:tc>
+        <w:tc>
+          <w:tcPr>
+            <w:tcW w:w="1044" w:type="pct"/>
+          </w:tcPr>
+          <w:p/>
+        </w:tc>
+        <w:tc>
+          <w:tcPr>
+            <w:tcW w:w="1133" w:type="pct"/>
+          </w:tcPr>
+          <w:p/>
+        </w:tc>
+        <w:tc>
+          <w:tcPr>
+            <w:tcW w:w="1004" w:type="pct"/>
+          </w:tcPr>
+          <w:p/>
+          <w:p>
+            <w:r>
+              <w:t>Biome specific physiological parameters = lookup table of values</w:t>
+            </w:r>
+          </w:p>
+          <w:p/>
+          <w:p>
+            <w:r>
+              <w:t>8day FPAR (max across 8 days selected) – MOD15A2H</w:t>
+            </w:r>
+          </w:p>
+        </w:tc>
+      </w:tr>
+      <w:tr>
+        <w:tc>
+          <w:tcPr>
+            <w:tcW w:w="775" w:type="pct"/>
+          </w:tcPr>
+          <w:p/>
+        </w:tc>
+        <w:tc>
+          <w:tcPr>
+            <w:tcW w:w="1044" w:type="pct"/>
+          </w:tcPr>
+          <w:p/>
+        </w:tc>
+        <w:tc>
+          <w:tcPr>
+            <w:tcW w:w="1044" w:type="pct"/>
+          </w:tcPr>
+          <w:p/>
+        </w:tc>
+        <w:tc>
+          <w:tcPr>
+            <w:tcW w:w="1133" w:type="pct"/>
+          </w:tcPr>
+          <w:p/>
+        </w:tc>
+        <w:tc>
+          <w:tcPr>
+            <w:tcW w:w="1004" w:type="pct"/>
+          </w:tcPr>
+          <w:p/>
+        </w:tc>
+      </w:tr>
+      <w:tr>
+        <w:tc>
+          <w:tcPr>
+            <w:tcW w:w="775" w:type="pct"/>
+          </w:tcPr>
+          <w:p>
+            <w:r>
+              <w:t>Validation</w:t>
+            </w:r>
+          </w:p>
+        </w:tc>
+        <w:tc>
+          <w:tcPr>
+            <w:tcW w:w="1044" w:type="pct"/>
+          </w:tcPr>
+          <w:p>
+            <w:r>
+              <w:t>Station Hourly</w:t>
+            </w:r>
+          </w:p>
+        </w:tc>
+        <w:tc>
+          <w:tcPr>
+            <w:tcW w:w="1044" w:type="pct"/>
+          </w:tcPr>
+          <w:p/>
+        </w:tc>
+        <w:tc>
+          <w:tcPr>
+            <w:tcW w:w="1133" w:type="pct"/>
+          </w:tcPr>
+          <w:p/>
+        </w:tc>
+        <w:tc>
+          <w:tcPr>
+            <w:tcW w:w="1004" w:type="pct"/>
+          </w:tcPr>
+          <w:p/>
+        </w:tc>
+      </w:tr>
+      <w:tr>
+        <w:tc>
+          <w:tcPr>
+            <w:tcW w:w="775" w:type="pct"/>
+          </w:tcPr>
+          <w:p/>
+        </w:tc>
+        <w:tc>
+          <w:tcPr>
+            <w:tcW w:w="1044" w:type="pct"/>
+          </w:tcPr>
+          <w:p>
+            <w:r>
+              <w:t>Station Daily</w:t>
+            </w:r>
+          </w:p>
+        </w:tc>
+        <w:tc>
+          <w:tcPr>
+            <w:tcW w:w="1044" w:type="pct"/>
+          </w:tcPr>
+          <w:p/>
+        </w:tc>
+        <w:tc>
+          <w:tcPr>
+            <w:tcW w:w="1133" w:type="pct"/>
+          </w:tcPr>
+          <w:p/>
+        </w:tc>
+        <w:tc>
+          <w:tcPr>
+            <w:tcW w:w="1004" w:type="pct"/>
+          </w:tcPr>
+          <w:p/>
+        </w:tc>
+      </w:tr>
+      <w:tr>
+        <w:tc>
+          <w:tcPr>
+            <w:tcW w:w="775" w:type="pct"/>
+          </w:tcPr>
+          <w:p/>
+        </w:tc>
+        <w:tc>
+          <w:tcPr>
+            <w:tcW w:w="1044" w:type="pct"/>
+          </w:tcPr>
+          <w:p>
+            <w:r>
+              <w:t>Station Monthly</w:t>
+            </w:r>
+          </w:p>
+        </w:tc>
+        <w:tc>
+          <w:tcPr>
+            <w:tcW w:w="1044" w:type="pct"/>
+          </w:tcPr>
+          <w:p/>
+        </w:tc>
+        <w:tc>
+          <w:tcPr>
+            <w:tcW w:w="1133" w:type="pct"/>
+          </w:tcPr>
+          <w:p/>
+        </w:tc>
+        <w:tc>
+          <w:tcPr>
+            <w:tcW w:w="1004" w:type="pct"/>
+          </w:tcPr>
+          <w:p/>
+        </w:tc>
+      </w:tr>
+      <w:tr>
+        <w:tc>
+          <w:tcPr>
+            <w:tcW w:w="775" w:type="pct"/>
+          </w:tcPr>
+          <w:p>
+            <w:r>
+              <w:t>Regions not calculated</w:t>
+            </w:r>
+          </w:p>
+        </w:tc>
+        <w:tc>
+          <w:tcPr>
+            <w:tcW w:w="1044" w:type="pct"/>
+          </w:tcPr>
+          <w:p/>
+        </w:tc>
+        <w:tc>
+          <w:tcPr>
+            <w:tcW w:w="1044" w:type="pct"/>
+          </w:tcPr>
+          <w:p/>
+        </w:tc>
+        <w:tc>
+          <w:tcPr>
+            <w:tcW w:w="1133" w:type="pct"/>
+          </w:tcPr>
+          <w:p>
+            <w:r>
+              <w:t>Open water bodies.</w:t>
+            </w:r>
+          </w:p>
+          <w:p/>
+        </w:tc>
+        <w:tc>
+          <w:tcPr>
+            <w:tcW w:w="1004" w:type="pct"/>
+          </w:tcPr>
+          <w:p>
+            <w:r>
+              <w:t>Non vegetated pixels.</w:t>
+            </w:r>
+          </w:p>
+          <w:p>
+            <w:r>
+              <w:t>Perennial salt or water bodies;</w:t>
+            </w:r>
+          </w:p>
+          <w:p>
+            <w:r>
+              <w:t>Perennial snow/ice;</w:t>
+            </w:r>
+          </w:p>
+          <w:p>
+            <w:r>
+              <w:t>Permanent wetlands/marshland;</w:t>
+            </w:r>
+          </w:p>
+          <w:p>
+            <w:r>
+              <w:t>Urban areas;</w:t>
+            </w:r>
+          </w:p>
+          <w:p>
+            <w:r>
+              <w:t>Unclassified land cover;</w:t>
+            </w:r>
+          </w:p>
+        </w:tc>
+      </w:tr>
+      <w:tr>
+        <w:tc>
+          <w:tcPr>
+            <w:tcW w:w="775" w:type="pct"/>
+          </w:tcPr>
+          <w:p/>
+        </w:tc>
+        <w:tc>
+          <w:tcPr>
+            <w:tcW w:w="1044" w:type="pct"/>
+          </w:tcPr>
+          <w:p/>
+        </w:tc>
+        <w:tc>
+          <w:tcPr>
+            <w:tcW w:w="1044" w:type="pct"/>
+          </w:tcPr>
+          <w:p/>
+        </w:tc>
+        <w:tc>
+          <w:tcPr>
+            <w:tcW w:w="1133" w:type="pct"/>
+          </w:tcPr>
+          <w:p/>
+        </w:tc>
+        <w:tc>
+          <w:tcPr>
+            <w:tcW w:w="1004" w:type="pct"/>
+          </w:tcPr>
+          <w:p/>
+        </w:tc>
+      </w:tr>
+    </w:tbl>
+    <w:p/>
+    <w:p/>
+    <w:tbl>
+      <w:tblPr>
+        <w:tblStyle w:val="TableGrid"/>
+        <w:tblW w:w="5000" w:type="pct"/>
+        <w:tblLook w:val="04A0" w:firstRow="1" w:lastRow="0" w:firstColumn="1" w:lastColumn="0" w:noHBand="0" w:noVBand="1"/>
+      </w:tblPr>
+      <w:tblGrid>
+        <w:gridCol w:w="1307"/>
+        <w:gridCol w:w="1791"/>
+        <w:gridCol w:w="2079"/>
+        <w:gridCol w:w="2112"/>
+        <w:gridCol w:w="1721"/>
+      </w:tblGrid>
+      <w:tr>
+        <w:tc>
+          <w:tcPr>
+            <w:tcW w:w="748" w:type="pct"/>
+          </w:tcPr>
+          <w:p/>
+        </w:tc>
+        <w:tc>
+          <w:tcPr>
+            <w:tcW w:w="1016" w:type="pct"/>
+          </w:tcPr>
+          <w:p>
+            <w:r>
+              <w:t>GRUN</w:t>
+            </w:r>
+          </w:p>
+        </w:tc>
+        <w:tc>
+          <w:tcPr>
+            <w:tcW w:w="1065" w:type="pct"/>
+          </w:tcPr>
+          <w:p>
+            <w:r>
+              <w:t>GLEA</w:t>
+            </w:r>
+            <w:r>
+              <w:t>M</w:t>
+            </w:r>
+          </w:p>
+        </w:tc>
+        <w:tc>
+          <w:tcPr>
+            <w:tcW w:w="1194" w:type="pct"/>
+          </w:tcPr>
+          <w:p>
+            <w:r>
+              <w:t>HOLAPS</w:t>
+            </w:r>
+          </w:p>
+        </w:tc>
+        <w:tc>
+          <w:tcPr>
+            <w:tcW w:w="977" w:type="pct"/>
+          </w:tcPr>
+          <w:p>
+            <w:r>
+              <w:t>MODIS</w:t>
+            </w:r>
+          </w:p>
+        </w:tc>
+      </w:tr>
+      <w:tr>
+        <w:tc>
+          <w:tcPr>
+            <w:tcW w:w="748" w:type="pct"/>
+          </w:tcPr>
+          <w:p>
+            <w:r>
+              <w:t>Version</w:t>
+            </w:r>
+          </w:p>
+        </w:tc>
+        <w:tc>
+          <w:tcPr>
+            <w:tcW w:w="1016" w:type="pct"/>
+          </w:tcPr>
+          <w:p>
+            <w:r>
+              <w:t>V1.0</w:t>
+            </w:r>
+          </w:p>
+        </w:tc>
+        <w:tc>
+          <w:tcPr>
+            <w:tcW w:w="1065" w:type="pct"/>
+          </w:tcPr>
+          <w:p>
+            <w:r>
+              <w:t> v3.2</w:t>
+            </w:r>
+            <w:r>
+              <w:t>b</w:t>
+            </w:r>
+          </w:p>
+        </w:tc>
+        <w:tc>
+          <w:tcPr>
+            <w:tcW w:w="1194" w:type="pct"/>
+          </w:tcPr>
+          <w:p>
+            <w:r>
+              <w:t>V</w:t>
+            </w:r>
+            <w:r>
+              <w:t>0.9</w:t>
+            </w:r>
+          </w:p>
+        </w:tc>
+        <w:tc>
+          <w:tcPr>
+            <w:tcW w:w="977" w:type="pct"/>
+          </w:tcPr>
+          <w:p>
+            <w:r>
+              <w:rPr>
+                <w:rFonts w:ascii="Arial" w:hAnsi="Arial" w:cs="Arial"/>
+                <w:color w:val="000000"/>
+                <w:sz w:val="20"/>
+                <w:szCs w:val="20"/>
+                <w:shd w:val="clear" w:color="auto" w:fill="FFFFFF"/>
+              </w:rPr>
+              <w:t>MOD16A2 V105</w:t>
+            </w:r>
+          </w:p>
+        </w:tc>
+      </w:tr>
+      <w:tr>
+        <w:tc>
+          <w:tcPr>
+            <w:tcW w:w="748" w:type="pct"/>
+          </w:tcPr>
+          <w:p>
+            <w:r>
+              <w:lastRenderedPageBreak/>
+              <w:t>References</w:t>
+            </w:r>
+          </w:p>
+        </w:tc>
+        <w:tc>
+          <w:tcPr>
+            <w:tcW w:w="1016" w:type="pct"/>
+          </w:tcPr>
+          <w:p>
+            <w:proofErr w:type="spellStart"/>
+            <w:r>
+              <w:t>Ghiggi</w:t>
+            </w:r>
+            <w:proofErr w:type="spellEnd"/>
+            <w:r>
+              <w:t xml:space="preserve"> et al (in press)</w:t>
+            </w:r>
+            <w:r>
+              <w:t xml:space="preserve">; </w:t>
+            </w:r>
+            <w:proofErr w:type="spellStart"/>
+            <w:r>
+              <w:t>Gudmundsson</w:t>
+            </w:r>
+            <w:proofErr w:type="spellEnd"/>
+            <w:r>
+              <w:t xml:space="preserve"> and </w:t>
+            </w:r>
+            <w:proofErr w:type="spellStart"/>
+            <w:r>
+              <w:t>Seneviratne</w:t>
+            </w:r>
+            <w:proofErr w:type="spellEnd"/>
+            <w:r>
+              <w:t xml:space="preserve"> (2015, 2016)</w:t>
+            </w:r>
+          </w:p>
+        </w:tc>
+        <w:tc>
+          <w:tcPr>
+            <w:tcW w:w="1065" w:type="pct"/>
+          </w:tcPr>
+          <w:p>
+            <w:proofErr w:type="spellStart"/>
+            <w:r>
+              <w:t>Miralles</w:t>
+            </w:r>
+            <w:proofErr w:type="spellEnd"/>
+            <w:r>
+              <w:t xml:space="preserve"> et al (2011); Martens et al (2017);</w:t>
+            </w:r>
+          </w:p>
+        </w:tc>
+        <w:tc>
+          <w:tcPr>
+            <w:tcW w:w="1194" w:type="pct"/>
+          </w:tcPr>
+          <w:p>
+            <w:r>
+              <w:t>Loew et al (2016);</w:t>
+            </w:r>
+          </w:p>
+        </w:tc>
+        <w:tc>
+          <w:tcPr>
+            <w:tcW w:w="977" w:type="pct"/>
+          </w:tcPr>
+          <w:p>
+            <w:r>
+              <w:t xml:space="preserve">Mu et al (2011); </w:t>
+            </w:r>
+            <w:r>
+              <w:t>Mu</w:t>
+            </w:r>
+            <w:r>
+              <w:t xml:space="preserve"> et al (201</w:t>
+            </w:r>
+            <w:r>
+              <w:t>4</w:t>
+            </w:r>
+            <w:r>
+              <w:t>)</w:t>
+            </w:r>
+          </w:p>
+        </w:tc>
+      </w:tr>
+      <w:tr>
+        <w:tc>
+          <w:tcPr>
+            <w:tcW w:w="748" w:type="pct"/>
+          </w:tcPr>
+          <w:p>
+            <w:r>
+              <w:t>Resolution</w:t>
+            </w:r>
+          </w:p>
+        </w:tc>
+        <w:tc>
+          <w:tcPr>
+            <w:tcW w:w="1016" w:type="pct"/>
+          </w:tcPr>
+          <w:p>
+            <w:r>
+              <w:t>50</w:t>
+            </w:r>
+            <w:r>
+              <w:t xml:space="preserve"> </w:t>
+            </w:r>
+            <w:r>
+              <w:t>km</w:t>
+            </w:r>
+            <w:r>
+              <w:t>; Monthly</w:t>
+            </w:r>
+          </w:p>
+        </w:tc>
+        <w:tc>
+          <w:tcPr>
+            <w:tcW w:w="1065" w:type="pct"/>
+          </w:tcPr>
+          <w:p>
+            <w:r>
+              <w:t>25</w:t>
+            </w:r>
+            <w:r>
+              <w:t xml:space="preserve"> </w:t>
+            </w:r>
+            <w:r>
+              <w:t>km</w:t>
+            </w:r>
+            <w:r>
+              <w:t>; Daily</w:t>
+            </w:r>
+          </w:p>
+        </w:tc>
+        <w:tc>
+          <w:tcPr>
+            <w:tcW w:w="1194" w:type="pct"/>
+          </w:tcPr>
+          <w:p>
+            <w:r>
+              <w:t>5</w:t>
+            </w:r>
+            <w:r>
+              <w:t xml:space="preserve"> </w:t>
+            </w:r>
+            <w:r>
+              <w:t>km</w:t>
+            </w:r>
+            <w:r>
+              <w:t xml:space="preserve">; </w:t>
+            </w:r>
+            <w:r>
+              <w:t>Daily</w:t>
+            </w:r>
+          </w:p>
+        </w:tc>
+        <w:tc>
+          <w:tcPr>
+            <w:tcW w:w="977" w:type="pct"/>
+          </w:tcPr>
+          <w:p>
+            <w:r>
+              <w:t xml:space="preserve">1 </w:t>
+            </w:r>
+            <w:r>
+              <w:t>km</w:t>
+            </w:r>
+            <w:r>
+              <w:t>; 8 Day</w:t>
+            </w:r>
+          </w:p>
+        </w:tc>
+      </w:tr>
+      <w:tr>
+        <w:tc>
+          <w:tcPr>
+            <w:tcW w:w="748" w:type="pct"/>
+          </w:tcPr>
+          <w:p>
+            <w:r>
+              <w:t>Temporal Range</w:t>
+            </w:r>
+          </w:p>
+        </w:tc>
+        <w:tc>
+          <w:tcPr>
+            <w:tcW w:w="1016" w:type="pct"/>
+          </w:tcPr>
+          <w:p>
+            <w:r>
+              <w:t>19</w:t>
+            </w:r>
+            <w:r>
+              <w:t>01-2014</w:t>
+            </w:r>
+          </w:p>
+        </w:tc>
+        <w:tc>
+          <w:tcPr>
+            <w:tcW w:w="1065" w:type="pct"/>
+          </w:tcPr>
+          <w:p>
+            <w:r>
+              <w:t>1980-201</w:t>
+            </w:r>
+            <w:r>
+              <w:t>7</w:t>
+            </w:r>
+          </w:p>
+        </w:tc>
+        <w:tc>
+          <w:tcPr>
+            <w:tcW w:w="1194" w:type="pct"/>
+          </w:tcPr>
+          <w:p>
+            <w:r>
+              <w:t>2001-2005</w:t>
+            </w:r>
+          </w:p>
+        </w:tc>
+        <w:tc>
+          <w:tcPr>
+            <w:tcW w:w="977" w:type="pct"/>
+          </w:tcPr>
+          <w:p>
+            <w:r>
+              <w:t>2000-2014</w:t>
+            </w:r>
+          </w:p>
+        </w:tc>
+      </w:tr>
+      <w:tr>
+        <w:tc>
+          <w:tcPr>
+            <w:tcW w:w="748" w:type="pct"/>
+          </w:tcPr>
+          <w:p>
+            <w:r>
+              <w:t>Method</w:t>
+            </w:r>
+            <w:r>
+              <w:t>s</w:t>
+            </w:r>
+          </w:p>
+        </w:tc>
+        <w:tc>
+          <w:tcPr>
+            <w:tcW w:w="1016" w:type="pct"/>
+          </w:tcPr>
+          <w:p>
+            <w:r>
+              <w:t xml:space="preserve">Random Forest Algorithm trained on </w:t>
+            </w:r>
+            <w:r>
+              <w:t>previous 6 months of precipitation and temperature</w:t>
+            </w:r>
+          </w:p>
+        </w:tc>
+        <w:tc>
+          <w:tcPr>
+            <w:tcW w:w="1065" w:type="pct"/>
+          </w:tcPr>
+          <w:p>
+            <w:r>
+              <w:t>Priestly</w:t>
+            </w:r>
+            <w:r>
+              <w:t>-</w:t>
+            </w:r>
+            <w:r>
+              <w:t>Taylor</w:t>
+            </w:r>
+            <w:r>
+              <w:t xml:space="preserve"> to calculate PET</w:t>
+            </w:r>
+            <w:r>
+              <w:t>; evaporative stress factor</w:t>
+            </w:r>
+            <w:r>
+              <w:t xml:space="preserve"> to compute actual evapotranspiration</w:t>
+            </w:r>
+          </w:p>
+        </w:tc>
+        <w:tc>
+          <w:tcPr>
+            <w:tcW w:w="1194" w:type="pct"/>
+          </w:tcPr>
+          <w:p>
+            <w:r>
+              <w:t>Priestly Taylor</w:t>
+            </w:r>
+            <w:r>
+              <w:t xml:space="preserve"> </w:t>
+            </w:r>
+          </w:p>
+        </w:tc>
+        <w:tc>
+          <w:tcPr>
+            <w:tcW w:w="977" w:type="pct"/>
+          </w:tcPr>
+          <w:p>
+            <w:r>
+              <w:t xml:space="preserve">Penman </w:t>
+            </w:r>
+            <w:r>
+              <w:t>Monteith</w:t>
+            </w:r>
+          </w:p>
+        </w:tc>
+      </w:tr>
+      <w:tr>
+        <w:tc>
+          <w:tcPr>
+            <w:tcW w:w="748" w:type="pct"/>
+          </w:tcPr>
+          <w:p>
+            <w:r>
+              <w:t>Driving Datasets</w:t>
+            </w:r>
+          </w:p>
+        </w:tc>
+        <w:tc>
+          <w:tcPr>
+            <w:tcW w:w="1016" w:type="pct"/>
+          </w:tcPr>
+          <w:p>
+            <w:pPr>
+              <w:rPr>
+                <w:sz w:val="21"/>
+              </w:rPr>
+            </w:pPr>
+            <w:r>
+              <w:rPr>
+                <w:u w:val="single"/>
+              </w:rPr>
+              <w:t>Precipitation</w:t>
+            </w:r>
+            <w:r>
+              <w:t xml:space="preserve"> - </w:t>
+            </w:r>
+            <w:r>
+              <w:rPr>
+                <w:sz w:val="21"/>
+              </w:rPr>
+              <w:t>Global Soil Wetness Project Phase 3</w:t>
+            </w:r>
+            <w:r>
+              <w:rPr>
+                <w:sz w:val="21"/>
+              </w:rPr>
+              <w:t xml:space="preserve"> (GSWP3) </w:t>
+            </w:r>
+          </w:p>
+          <w:p>
+            <w:pPr>
+              <w:rPr>
+                <w:sz w:val="21"/>
+              </w:rPr>
+            </w:pPr>
+            <w:r>
+              <w:rPr>
+                <w:u w:val="single"/>
+              </w:rPr>
+              <w:t>Temperature</w:t>
+            </w:r>
+            <w:r>
+              <w:t xml:space="preserve"> </w:t>
+            </w:r>
+            <w:r>
+              <w:rPr>
+                <w:sz w:val="21"/>
+              </w:rPr>
+              <w:t>– GSWP3</w:t>
+            </w:r>
+          </w:p>
+          <w:p>
+            <w:r>
+              <w:rPr>
+                <w:u w:val="single"/>
+              </w:rPr>
+              <w:t>Observed Runoff</w:t>
+            </w:r>
+            <w:r>
+              <w:t xml:space="preserve"> - </w:t>
+            </w:r>
+            <w:r>
+              <w:rPr>
+                <w:sz w:val="21"/>
+              </w:rPr>
+              <w:t xml:space="preserve">Global Streamflow Indices and Metadata Archive (GSIM) </w:t>
+            </w:r>
+          </w:p>
+        </w:tc>
+        <w:tc>
+          <w:tcPr>
+            <w:tcW w:w="1065" w:type="pct"/>
+          </w:tcPr>
+          <w:p>
+            <w:pPr>
+              <w:rPr>
+                <w:sz w:val="21"/>
+              </w:rPr>
+            </w:pPr>
+            <w:r>
+              <w:rPr>
+                <w:u w:val="single"/>
+              </w:rPr>
+              <w:t>Radiation</w:t>
+            </w:r>
+            <w:r>
+              <w:t xml:space="preserve"> </w:t>
+            </w:r>
+            <w:r>
+              <w:rPr>
+                <w:sz w:val="21"/>
+              </w:rPr>
+              <w:t>– ERA Interim</w:t>
+            </w:r>
+          </w:p>
+          <w:p>
+            <w:pPr>
+              <w:rPr>
+                <w:sz w:val="21"/>
+              </w:rPr>
+            </w:pPr>
+            <w:r>
+              <w:rPr>
+                <w:u w:val="single"/>
+              </w:rPr>
+              <w:t>Precipitation</w:t>
+            </w:r>
+            <w:r>
+              <w:t xml:space="preserve"> </w:t>
+            </w:r>
+            <w:r>
+              <w:rPr>
+                <w:sz w:val="21"/>
+              </w:rPr>
+              <w:t>- MSWEP</w:t>
+            </w:r>
+          </w:p>
+          <w:p>
+            <w:pPr>
+              <w:rPr>
+                <w:sz w:val="21"/>
+              </w:rPr>
+            </w:pPr>
+            <w:r>
+              <w:rPr>
+                <w:u w:val="single"/>
+              </w:rPr>
+              <w:t>Temperature</w:t>
+            </w:r>
+            <w:r>
+              <w:t xml:space="preserve"> </w:t>
+            </w:r>
+            <w:r>
+              <w:rPr>
+                <w:sz w:val="21"/>
+              </w:rPr>
+              <w:t>– ERA Interim</w:t>
+            </w:r>
+          </w:p>
+          <w:p>
+            <w:pPr>
+              <w:rPr>
+                <w:sz w:val="21"/>
+              </w:rPr>
+            </w:pPr>
+            <w:r>
+              <w:rPr>
+                <w:u w:val="single"/>
+              </w:rPr>
+              <w:t>Vegetation</w:t>
+            </w:r>
+            <w:r>
+              <w:t xml:space="preserve"> </w:t>
+            </w:r>
+            <w:r>
+              <w:rPr>
+                <w:sz w:val="21"/>
+              </w:rPr>
+              <w:t>– VOD (LPRM)</w:t>
+            </w:r>
+          </w:p>
+          <w:p>
+            <w:r>
+              <w:rPr>
+                <w:u w:val="single"/>
+              </w:rPr>
+              <w:t>Surface Soil Moisture</w:t>
+            </w:r>
+            <w:r>
+              <w:t xml:space="preserve"> </w:t>
+            </w:r>
+            <w:r>
+              <w:rPr>
+                <w:sz w:val="21"/>
+              </w:rPr>
+              <w:t>– ESA CCI</w:t>
+            </w:r>
+          </w:p>
+        </w:tc>
+        <w:tc>
+          <w:tcPr>
+            <w:tcW w:w="1194" w:type="pct"/>
+          </w:tcPr>
+          <w:p>
+            <w:pPr>
+              <w:rPr>
+                <w:sz w:val="21"/>
+              </w:rPr>
+            </w:pPr>
+            <w:r>
+              <w:rPr>
+                <w:u w:val="single"/>
+              </w:rPr>
+              <w:t>Radiation</w:t>
+            </w:r>
+            <w:r>
+              <w:t xml:space="preserve"> </w:t>
+            </w:r>
+            <w:r>
+              <w:rPr>
+                <w:sz w:val="21"/>
+              </w:rPr>
+              <w:t>–</w:t>
+            </w:r>
+            <w:r>
+              <w:rPr>
+                <w:sz w:val="21"/>
+              </w:rPr>
+              <w:t xml:space="preserve"> CMSAF</w:t>
+            </w:r>
+          </w:p>
+          <w:p>
+            <w:pPr>
+              <w:rPr>
+                <w:sz w:val="21"/>
+              </w:rPr>
+            </w:pPr>
+            <w:r>
+              <w:rPr>
+                <w:u w:val="single"/>
+              </w:rPr>
+              <w:t>Precipitation</w:t>
+            </w:r>
+            <w:r>
+              <w:t xml:space="preserve"> </w:t>
+            </w:r>
+            <w:r>
+              <w:rPr>
+                <w:sz w:val="21"/>
+              </w:rPr>
+              <w:t>– TMPA</w:t>
+            </w:r>
+          </w:p>
+          <w:p>
+            <w:pPr>
+              <w:rPr>
+                <w:sz w:val="21"/>
+              </w:rPr>
+            </w:pPr>
+            <w:r>
+              <w:rPr>
+                <w:u w:val="single"/>
+              </w:rPr>
+              <w:t>Temperature</w:t>
+            </w:r>
+            <w:r>
+              <w:t xml:space="preserve"> </w:t>
+            </w:r>
+            <w:r>
+              <w:rPr>
+                <w:sz w:val="21"/>
+              </w:rPr>
+              <w:t>– ERA Interim</w:t>
+            </w:r>
+          </w:p>
+          <w:p>
+            <w:r>
+              <w:rPr>
+                <w:u w:val="single"/>
+              </w:rPr>
+              <w:t>TCW</w:t>
+            </w:r>
+            <w:r>
+              <w:t xml:space="preserve"> </w:t>
+            </w:r>
+            <w:r>
+              <w:rPr>
+                <w:sz w:val="21"/>
+              </w:rPr>
+              <w:t>– ERA interim</w:t>
+            </w:r>
+          </w:p>
+          <w:p>
+            <w:pPr>
+              <w:rPr>
+                <w:sz w:val="21"/>
+              </w:rPr>
+            </w:pPr>
+            <w:r>
+              <w:rPr>
+                <w:u w:val="single"/>
+              </w:rPr>
+              <w:t>Wind</w:t>
+            </w:r>
+            <w:r>
+              <w:t xml:space="preserve"> </w:t>
+            </w:r>
+            <w:r>
+              <w:rPr>
+                <w:sz w:val="21"/>
+              </w:rPr>
+              <w:t>– ERA interim</w:t>
+            </w:r>
+          </w:p>
+          <w:p>
+            <w:pPr>
+              <w:rPr>
+                <w:sz w:val="21"/>
+              </w:rPr>
+            </w:pPr>
+            <w:r>
+              <w:rPr>
+                <w:u w:val="single"/>
+              </w:rPr>
+              <w:t>Cloud Albedo</w:t>
+            </w:r>
+            <w:r>
+              <w:t xml:space="preserve"> </w:t>
+            </w:r>
+            <w:r>
+              <w:rPr>
+                <w:sz w:val="21"/>
+              </w:rPr>
+              <w:t>– GRIDSAT</w:t>
+            </w:r>
+          </w:p>
+          <w:p>
+            <w:r>
+              <w:rPr>
+                <w:u w:val="single"/>
+              </w:rPr>
+              <w:t>Albedo</w:t>
+            </w:r>
+            <w:r>
+              <w:t xml:space="preserve"> </w:t>
+            </w:r>
+            <w:r>
+              <w:rPr>
+                <w:sz w:val="21"/>
+              </w:rPr>
+              <w:t>– GLOBALBEDO</w:t>
+            </w:r>
+          </w:p>
+          <w:p>
             <w:bookmarkStart w:id="0" w:name="_GoBack"/>
             <w:bookmarkEnd w:id="0"/>
-            <w:r>
-              <w:t xml:space="preserve">and 0.96 for tall </w:t>
-            </w:r>
-            <w:r>
-              <w:lastRenderedPageBreak/>
-              <w:t>vegetation (Trees)</w:t>
-            </w:r>
-          </w:p>
-        </w:tc>
-        <w:tc>
-          <w:tcPr>
-            <w:tcW w:w="1133" w:type="pct"/>
-          </w:tcPr>
-          <w:p/>
-        </w:tc>
-        <w:tc>
-          <w:tcPr>
-            <w:tcW w:w="1004" w:type="pct"/>
-          </w:tcPr>
-          <w:p>
-            <w:r>
-              <w:t>MODIS landcover classification (14 different classes) MDCLCHKM</w:t>
-            </w:r>
-          </w:p>
-          <w:p/>
-        </w:tc>
-      </w:tr>
-      <w:tr>
-        <w:tc>
-          <w:tcPr>
-            <w:tcW w:w="775" w:type="pct"/>
-          </w:tcPr>
-          <w:p>
-            <w:r>
-              <w:t>Inputs</w:t>
-            </w:r>
-          </w:p>
-        </w:tc>
-        <w:tc>
-          <w:tcPr>
-            <w:tcW w:w="1044" w:type="pct"/>
-          </w:tcPr>
-          <w:p>
-            <w:r>
+          </w:p>
+        </w:tc>
+        <w:tc>
+          <w:tcPr>
+            <w:tcW w:w="977" w:type="pct"/>
+          </w:tcPr>
+          <w:p>
+            <w:r>
+              <w:rPr>
+                <w:u w:val="single"/>
+              </w:rPr>
               <w:t>Radiation</w:t>
             </w:r>
-          </w:p>
-        </w:tc>
-        <w:tc>
-          <w:tcPr>
-            <w:tcW w:w="1044" w:type="pct"/>
-          </w:tcPr>
-          <w:p/>
-        </w:tc>
-        <w:tc>
-          <w:tcPr>
-            <w:tcW w:w="1133" w:type="pct"/>
-          </w:tcPr>
-          <w:p/>
-        </w:tc>
-        <w:tc>
-          <w:tcPr>
-            <w:tcW w:w="1004" w:type="pct"/>
-          </w:tcPr>
-          <w:p>
-            <w:r>
-              <w:t>MERRA GMAO incident PAR</w:t>
-            </w:r>
-          </w:p>
-        </w:tc>
-      </w:tr>
-      <w:tr>
-        <w:tc>
-          <w:tcPr>
-            <w:tcW w:w="775" w:type="pct"/>
-          </w:tcPr>
-          <w:p/>
-        </w:tc>
-        <w:tc>
-          <w:tcPr>
-            <w:tcW w:w="1044" w:type="pct"/>
-          </w:tcPr>
-          <w:p>
-            <w:r>
-              <w:t>Air Temperature</w:t>
-            </w:r>
-          </w:p>
-        </w:tc>
-        <w:tc>
-          <w:tcPr>
-            <w:tcW w:w="1044" w:type="pct"/>
-          </w:tcPr>
-          <w:p/>
-        </w:tc>
-        <w:tc>
-          <w:tcPr>
-            <w:tcW w:w="1133" w:type="pct"/>
-          </w:tcPr>
-          <w:p/>
-        </w:tc>
-        <w:tc>
-          <w:tcPr>
-            <w:tcW w:w="1004" w:type="pct"/>
-          </w:tcPr>
-          <w:p>
-            <w:r>
-              <w:t>MERRA GMAO – minimum temp and average temp</w:t>
-            </w:r>
-          </w:p>
-        </w:tc>
-      </w:tr>
-      <w:tr>
-        <w:tc>
-          <w:tcPr>
-            <w:tcW w:w="775" w:type="pct"/>
-          </w:tcPr>
-          <w:p/>
-        </w:tc>
-        <w:tc>
-          <w:tcPr>
-            <w:tcW w:w="1044" w:type="pct"/>
-          </w:tcPr>
-          <w:p>
-            <w:r>
-              <w:t>Precipitation</w:t>
-            </w:r>
-          </w:p>
-        </w:tc>
-        <w:tc>
-          <w:tcPr>
-            <w:tcW w:w="1044" w:type="pct"/>
-          </w:tcPr>
-          <w:p/>
-        </w:tc>
-        <w:tc>
-          <w:tcPr>
-            <w:tcW w:w="1133" w:type="pct"/>
-          </w:tcPr>
-          <w:p/>
-        </w:tc>
-        <w:tc>
-          <w:tcPr>
-            <w:tcW w:w="1004" w:type="pct"/>
-          </w:tcPr>
-          <w:p/>
-        </w:tc>
-      </w:tr>
-      <w:tr>
-        <w:tc>
-          <w:tcPr>
-            <w:tcW w:w="775" w:type="pct"/>
-          </w:tcPr>
-          <w:p/>
-        </w:tc>
-        <w:tc>
-          <w:tcPr>
-            <w:tcW w:w="1044" w:type="pct"/>
-          </w:tcPr>
-          <w:p>
-            <w:r>
-              <w:t>Soil Moisture</w:t>
-            </w:r>
-          </w:p>
-        </w:tc>
-        <w:tc>
-          <w:tcPr>
-            <w:tcW w:w="1044" w:type="pct"/>
-          </w:tcPr>
-          <w:p/>
-        </w:tc>
-        <w:tc>
-          <w:tcPr>
-            <w:tcW w:w="1133" w:type="pct"/>
-          </w:tcPr>
-          <w:p/>
-        </w:tc>
-        <w:tc>
-          <w:tcPr>
-            <w:tcW w:w="1004" w:type="pct"/>
-          </w:tcPr>
-          <w:p/>
-        </w:tc>
-      </w:tr>
-      <w:tr>
-        <w:tc>
-          <w:tcPr>
-            <w:tcW w:w="775" w:type="pct"/>
-          </w:tcPr>
-          <w:p/>
-        </w:tc>
-        <w:tc>
-          <w:tcPr>
-            <w:tcW w:w="1044" w:type="pct"/>
-          </w:tcPr>
-          <w:p>
-            <w:r>
+            <w:r>
+              <w:t xml:space="preserve"> </w:t>
+            </w:r>
+            <w:r>
+              <w:rPr>
+                <w:sz w:val="21"/>
+              </w:rPr>
+              <w:t xml:space="preserve">- </w:t>
+            </w:r>
+            <w:r>
+              <w:rPr>
+                <w:sz w:val="21"/>
+              </w:rPr>
+              <w:t>MERRA GMAO</w:t>
+            </w:r>
+          </w:p>
+          <w:p>
+            <w:pPr>
+              <w:rPr>
+                <w:sz w:val="21"/>
+              </w:rPr>
+            </w:pPr>
+            <w:r>
+              <w:rPr>
+                <w:u w:val="single"/>
+              </w:rPr>
+              <w:t>Temperature</w:t>
+            </w:r>
+            <w:r>
+              <w:t xml:space="preserve"> </w:t>
+            </w:r>
+            <w:r>
+              <w:rPr>
+                <w:sz w:val="21"/>
+              </w:rPr>
+              <w:t xml:space="preserve">- </w:t>
+            </w:r>
+            <w:r>
+              <w:rPr>
+                <w:sz w:val="21"/>
+              </w:rPr>
+              <w:t>MERRA GMAO</w:t>
+            </w:r>
+          </w:p>
+          <w:p>
+            <w:pPr>
+              <w:rPr>
+                <w:sz w:val="32"/>
+                <w:u w:val="single"/>
+              </w:rPr>
+            </w:pPr>
+            <w:r>
+              <w:rPr>
+                <w:u w:val="single"/>
+              </w:rPr>
+              <w:t xml:space="preserve">(No </w:t>
+            </w:r>
+            <w:proofErr w:type="spellStart"/>
+            <w:r>
+              <w:rPr>
+                <w:u w:val="single"/>
+              </w:rPr>
+              <w:t>Precip</w:t>
+            </w:r>
+            <w:proofErr w:type="spellEnd"/>
+            <w:r>
+              <w:rPr>
+                <w:u w:val="single"/>
+              </w:rPr>
+              <w:t>)</w:t>
+            </w:r>
+          </w:p>
+          <w:p>
+            <w:pPr>
+              <w:rPr>
+                <w:sz w:val="21"/>
+              </w:rPr>
+            </w:pPr>
+            <w:r>
+              <w:rPr>
+                <w:u w:val="single"/>
+              </w:rPr>
               <w:t>Humidity</w:t>
             </w:r>
-          </w:p>
-        </w:tc>
-        <w:tc>
-          <w:tcPr>
-            <w:tcW w:w="1044" w:type="pct"/>
-          </w:tcPr>
-          <w:p/>
-        </w:tc>
-        <w:tc>
-          <w:tcPr>
-            <w:tcW w:w="1133" w:type="pct"/>
-          </w:tcPr>
-          <w:p/>
-        </w:tc>
-        <w:tc>
-          <w:tcPr>
-            <w:tcW w:w="1004" w:type="pct"/>
-          </w:tcPr>
-          <w:p>
-            <w:r>
+            <w:r>
+              <w:t xml:space="preserve"> </w:t>
+            </w:r>
+            <w:r>
+              <w:rPr>
+                <w:sz w:val="21"/>
+              </w:rPr>
+              <w:t xml:space="preserve">– </w:t>
+            </w:r>
+            <w:r>
+              <w:rPr>
+                <w:sz w:val="21"/>
+              </w:rPr>
               <w:t>MERRA GMAO</w:t>
             </w:r>
             <w:r>
-              <w:t xml:space="preserve"> humidity</w:t>
-            </w:r>
-          </w:p>
-        </w:tc>
-      </w:tr>
-      <w:tr>
-        <w:tc>
-          <w:tcPr>
-            <w:tcW w:w="775" w:type="pct"/>
-          </w:tcPr>
-          <w:p/>
-        </w:tc>
-        <w:tc>
-          <w:tcPr>
-            <w:tcW w:w="1044" w:type="pct"/>
-          </w:tcPr>
-          <w:p>
-            <w:r>
-              <w:t>Snow Cover</w:t>
-            </w:r>
-          </w:p>
-        </w:tc>
-        <w:tc>
-          <w:tcPr>
-            <w:tcW w:w="1044" w:type="pct"/>
-          </w:tcPr>
-          <w:p/>
-        </w:tc>
-        <w:tc>
-          <w:tcPr>
-            <w:tcW w:w="1133" w:type="pct"/>
-          </w:tcPr>
-          <w:p/>
-        </w:tc>
-        <w:tc>
-          <w:tcPr>
-            <w:tcW w:w="1004" w:type="pct"/>
-          </w:tcPr>
-          <w:p/>
-        </w:tc>
-      </w:tr>
-      <w:tr>
-        <w:tc>
-          <w:tcPr>
-            <w:tcW w:w="775" w:type="pct"/>
-          </w:tcPr>
-          <w:p/>
-        </w:tc>
-        <w:tc>
-          <w:tcPr>
-            <w:tcW w:w="1044" w:type="pct"/>
-          </w:tcPr>
-          <w:p>
-            <w:r>
+              <w:rPr>
+                <w:sz w:val="21"/>
+              </w:rPr>
+              <w:t xml:space="preserve"> </w:t>
+            </w:r>
+            <w:r>
+              <w:rPr>
+                <w:u w:val="single"/>
+              </w:rPr>
               <w:t>Albedo</w:t>
             </w:r>
-          </w:p>
-        </w:tc>
-        <w:tc>
-          <w:tcPr>
-            <w:tcW w:w="1044" w:type="pct"/>
-          </w:tcPr>
-          <w:p/>
-        </w:tc>
-        <w:tc>
-          <w:tcPr>
-            <w:tcW w:w="1133" w:type="pct"/>
-          </w:tcPr>
-          <w:p/>
-        </w:tc>
-        <w:tc>
-          <w:tcPr>
-            <w:tcW w:w="1004" w:type="pct"/>
-          </w:tcPr>
-          <w:p>
-            <w:r>
-              <w:t>MCD43A2/A3 16 day moving window albedo</w:t>
-            </w:r>
-          </w:p>
-        </w:tc>
-      </w:tr>
-      <w:tr>
-        <w:tc>
-          <w:tcPr>
-            <w:tcW w:w="775" w:type="pct"/>
-          </w:tcPr>
-          <w:p/>
-        </w:tc>
-        <w:tc>
-          <w:tcPr>
-            <w:tcW w:w="1044" w:type="pct"/>
-          </w:tcPr>
-          <w:p>
-            <w:r>
+            <w:r>
+              <w:t xml:space="preserve"> </w:t>
+            </w:r>
+            <w:r>
+              <w:rPr>
+                <w:sz w:val="21"/>
+              </w:rPr>
+              <w:t>- MODIS</w:t>
+            </w:r>
+          </w:p>
+          <w:p>
+            <w:r>
+              <w:rPr>
+                <w:u w:val="single"/>
+              </w:rPr>
               <w:t>Vegetation</w:t>
             </w:r>
-          </w:p>
-        </w:tc>
-        <w:tc>
-          <w:tcPr>
-            <w:tcW w:w="1044" w:type="pct"/>
-          </w:tcPr>
-          <w:p/>
-        </w:tc>
-        <w:tc>
-          <w:tcPr>
-            <w:tcW w:w="1133" w:type="pct"/>
-          </w:tcPr>
-          <w:p/>
-        </w:tc>
-        <w:tc>
-          <w:tcPr>
-            <w:tcW w:w="1004" w:type="pct"/>
-          </w:tcPr>
-          <w:p/>
-          <w:p>
-            <w:r>
-              <w:t>Biome specific physiological parameters = lookup table of values</w:t>
-            </w:r>
-          </w:p>
-          <w:p/>
-          <w:p>
-            <w:r>
-              <w:t>8day FPAR (max across 8 days selected) – MOD15A2H</w:t>
-            </w:r>
-          </w:p>
-        </w:tc>
-      </w:tr>
-      <w:tr>
-        <w:tc>
-          <w:tcPr>
-            <w:tcW w:w="775" w:type="pct"/>
-          </w:tcPr>
-          <w:p/>
-        </w:tc>
-        <w:tc>
-          <w:tcPr>
-            <w:tcW w:w="1044" w:type="pct"/>
-          </w:tcPr>
-          <w:p/>
-        </w:tc>
-        <w:tc>
-          <w:tcPr>
-            <w:tcW w:w="1044" w:type="pct"/>
-          </w:tcPr>
-          <w:p/>
-        </w:tc>
-        <w:tc>
-          <w:tcPr>
-            <w:tcW w:w="1133" w:type="pct"/>
-          </w:tcPr>
-          <w:p/>
-        </w:tc>
-        <w:tc>
-          <w:tcPr>
-            <w:tcW w:w="1004" w:type="pct"/>
-          </w:tcPr>
-          <w:p/>
-        </w:tc>
-      </w:tr>
-      <w:tr>
-        <w:tc>
-          <w:tcPr>
-            <w:tcW w:w="775" w:type="pct"/>
-          </w:tcPr>
-          <w:p>
-            <w:r>
-              <w:t>Validation</w:t>
-            </w:r>
-          </w:p>
-        </w:tc>
-        <w:tc>
-          <w:tcPr>
-            <w:tcW w:w="1044" w:type="pct"/>
-          </w:tcPr>
-          <w:p>
-            <w:r>
-              <w:t>Station Hourly</w:t>
-            </w:r>
-          </w:p>
-        </w:tc>
-        <w:tc>
-          <w:tcPr>
-            <w:tcW w:w="1044" w:type="pct"/>
-          </w:tcPr>
-          <w:p/>
-        </w:tc>
-        <w:tc>
-          <w:tcPr>
-            <w:tcW w:w="1133" w:type="pct"/>
-          </w:tcPr>
-          <w:p/>
-        </w:tc>
-        <w:tc>
-          <w:tcPr>
-            <w:tcW w:w="1004" w:type="pct"/>
-          </w:tcPr>
-          <w:p/>
-        </w:tc>
-      </w:tr>
-      <w:tr>
-        <w:tc>
-          <w:tcPr>
-            <w:tcW w:w="775" w:type="pct"/>
-          </w:tcPr>
-          <w:p/>
-        </w:tc>
-        <w:tc>
-          <w:tcPr>
-            <w:tcW w:w="1044" w:type="pct"/>
-          </w:tcPr>
-          <w:p>
-            <w:r>
-              <w:t>Station Daily</w:t>
-            </w:r>
-          </w:p>
-        </w:tc>
-        <w:tc>
-          <w:tcPr>
-            <w:tcW w:w="1044" w:type="pct"/>
-          </w:tcPr>
-          <w:p/>
-        </w:tc>
-        <w:tc>
-          <w:tcPr>
-            <w:tcW w:w="1133" w:type="pct"/>
-          </w:tcPr>
-          <w:p/>
-        </w:tc>
-        <w:tc>
-          <w:tcPr>
-            <w:tcW w:w="1004" w:type="pct"/>
-          </w:tcPr>
-          <w:p/>
-        </w:tc>
-      </w:tr>
-      <w:tr>
-        <w:tc>
-          <w:tcPr>
-            <w:tcW w:w="775" w:type="pct"/>
-          </w:tcPr>
-          <w:p/>
-        </w:tc>
-        <w:tc>
-          <w:tcPr>
-            <w:tcW w:w="1044" w:type="pct"/>
-          </w:tcPr>
-          <w:p>
-            <w:r>
-              <w:t>Station Monthly</w:t>
-            </w:r>
-          </w:p>
-        </w:tc>
-        <w:tc>
-          <w:tcPr>
-            <w:tcW w:w="1044" w:type="pct"/>
-          </w:tcPr>
-          <w:p/>
-        </w:tc>
-        <w:tc>
-          <w:tcPr>
-            <w:tcW w:w="1133" w:type="pct"/>
-          </w:tcPr>
-          <w:p/>
-        </w:tc>
-        <w:tc>
-          <w:tcPr>
-            <w:tcW w:w="1004" w:type="pct"/>
-          </w:tcPr>
-          <w:p/>
-        </w:tc>
-      </w:tr>
-      <w:tr>
-        <w:tc>
-          <w:tcPr>
-            <w:tcW w:w="775" w:type="pct"/>
-          </w:tcPr>
-          <w:p>
-            <w:r>
-              <w:t>Regions not calculated</w:t>
-            </w:r>
-          </w:p>
-        </w:tc>
-        <w:tc>
-          <w:tcPr>
-            <w:tcW w:w="1044" w:type="pct"/>
-          </w:tcPr>
-          <w:p/>
-        </w:tc>
-        <w:tc>
-          <w:tcPr>
-            <w:tcW w:w="1044" w:type="pct"/>
-          </w:tcPr>
-          <w:p/>
-        </w:tc>
-        <w:tc>
-          <w:tcPr>
-            <w:tcW w:w="1133" w:type="pct"/>
-          </w:tcPr>
-          <w:p>
-            <w:r>
-              <w:t>Open water bodies.</w:t>
-            </w:r>
-          </w:p>
-          <w:p/>
-        </w:tc>
-        <w:tc>
-          <w:tcPr>
-            <w:tcW w:w="1004" w:type="pct"/>
-          </w:tcPr>
-          <w:p>
-            <w:r>
-              <w:t>Non vegetated pixels.</w:t>
-            </w:r>
-          </w:p>
-          <w:p>
-            <w:r>
-              <w:t>Perennial salt or water bodies;</w:t>
-            </w:r>
-          </w:p>
-          <w:p>
-            <w:r>
-              <w:t>Perennial snow/ice;</w:t>
-            </w:r>
-          </w:p>
-          <w:p>
-            <w:r>
-              <w:t>Permanent wetlands/marshland;</w:t>
-            </w:r>
-          </w:p>
-          <w:p>
-            <w:r>
-              <w:t>Urban areas;</w:t>
-            </w:r>
-          </w:p>
-          <w:p>
-            <w:r>
-              <w:t>Unclassified land cover;</w:t>
-            </w:r>
-          </w:p>
-        </w:tc>
-      </w:tr>
-      <w:tr>
-        <w:tc>
-          <w:tcPr>
-            <w:tcW w:w="775" w:type="pct"/>
-          </w:tcPr>
-          <w:p/>
-        </w:tc>
-        <w:tc>
-          <w:tcPr>
-            <w:tcW w:w="1044" w:type="pct"/>
-          </w:tcPr>
-          <w:p/>
-        </w:tc>
-        <w:tc>
-          <w:tcPr>
-            <w:tcW w:w="1044" w:type="pct"/>
-          </w:tcPr>
-          <w:p/>
-        </w:tc>
-        <w:tc>
-          <w:tcPr>
-            <w:tcW w:w="1133" w:type="pct"/>
-          </w:tcPr>
-          <w:p/>
-        </w:tc>
-        <w:tc>
-          <w:tcPr>
-            <w:tcW w:w="1004" w:type="pct"/>
-          </w:tcPr>
-          <w:p/>
+            <w:r>
+              <w:t xml:space="preserve"> </w:t>
+            </w:r>
+            <w:r>
+              <w:rPr>
+                <w:sz w:val="21"/>
+              </w:rPr>
+              <w:t xml:space="preserve">– Biome Lookup Table; FAPAR </w:t>
+            </w:r>
+          </w:p>
         </w:tc>
       </w:tr>
     </w:tbl>
@@ -1766,7 +2712,6 @@
   <w:style w:type="character" w:default="1" w:styleId="DefaultParagraphFont">
     <w:name w:val="Default Paragraph Font"/>
     <w:uiPriority w:val="1"/>
-    <w:semiHidden/>
     <w:unhideWhenUsed/>
   </w:style>
   <w:style w:type="table" w:default="1" w:styleId="TableNormal">

</xml_diff>